<commit_message>
New style.docx: indentation for first line of par.
</commit_message>
<xml_diff>
--- a/style.docx
+++ b/style.docx
@@ -5,7 +5,13 @@
     <w:p>
       <w:pPr>
         <w:pStyle w:val="Title"/>
-      </w:pPr>
+        <w:tabs>
+          <w:tab w:val="left" w:pos="5040"/>
+        </w:tabs>
+        <w:ind w:firstLine="288"/>
+      </w:pPr>
+      <w:bookmarkStart w:id="0" w:name="_GoBack"/>
+      <w:bookmarkEnd w:id="0"/>
       <w:r>
         <w:t xml:space="preserve"> Title </w:t>
       </w:r>
@@ -37,6 +43,9 @@
     <w:p>
       <w:pPr>
         <w:pStyle w:val="Abstract"/>
+        <w:tabs>
+          <w:tab w:val="left" w:pos="6480"/>
+        </w:tabs>
       </w:pPr>
       <w:r>
         <w:t xml:space="preserve"> Abstract </w:t>
@@ -46,91 +55,91 @@
       <w:pPr>
         <w:pStyle w:val="Heading1"/>
       </w:pPr>
-      <w:bookmarkStart w:id="0" w:name="heading-1"/>
+      <w:bookmarkStart w:id="1" w:name="heading-1"/>
       <w:r>
         <w:t xml:space="preserve"> Heading 1 </w:t>
       </w:r>
-      <w:bookmarkEnd w:id="0"/>
+      <w:bookmarkEnd w:id="1"/>
     </w:p>
     <w:p>
       <w:pPr>
         <w:pStyle w:val="Heading2"/>
       </w:pPr>
-      <w:bookmarkStart w:id="1" w:name="heading-2"/>
+      <w:bookmarkStart w:id="2" w:name="heading-2"/>
       <w:r>
         <w:t xml:space="preserve"> Heading 2 </w:t>
       </w:r>
-      <w:bookmarkEnd w:id="1"/>
+      <w:bookmarkEnd w:id="2"/>
     </w:p>
     <w:p>
       <w:pPr>
         <w:pStyle w:val="Heading3"/>
       </w:pPr>
-      <w:bookmarkStart w:id="2" w:name="heading-3"/>
+      <w:bookmarkStart w:id="3" w:name="heading-3"/>
       <w:r>
         <w:t xml:space="preserve"> Heading 3 </w:t>
       </w:r>
-      <w:bookmarkEnd w:id="2"/>
+      <w:bookmarkEnd w:id="3"/>
     </w:p>
     <w:p>
       <w:pPr>
         <w:pStyle w:val="Heading4"/>
       </w:pPr>
-      <w:bookmarkStart w:id="3" w:name="heading-4"/>
+      <w:bookmarkStart w:id="4" w:name="heading-4"/>
       <w:r>
         <w:t xml:space="preserve"> Heading 4 </w:t>
       </w:r>
-      <w:bookmarkEnd w:id="3"/>
+      <w:bookmarkEnd w:id="4"/>
     </w:p>
     <w:p>
       <w:pPr>
         <w:pStyle w:val="Heading5"/>
       </w:pPr>
-      <w:bookmarkStart w:id="4" w:name="heading-5"/>
+      <w:bookmarkStart w:id="5" w:name="heading-5"/>
       <w:r>
         <w:t xml:space="preserve"> Heading 5 </w:t>
       </w:r>
-      <w:bookmarkEnd w:id="4"/>
+      <w:bookmarkEnd w:id="5"/>
     </w:p>
     <w:p>
       <w:pPr>
         <w:pStyle w:val="Heading6"/>
       </w:pPr>
-      <w:bookmarkStart w:id="5" w:name="heading-6"/>
+      <w:bookmarkStart w:id="6" w:name="heading-6"/>
       <w:r>
         <w:t xml:space="preserve"> Heading 6 </w:t>
       </w:r>
-      <w:bookmarkEnd w:id="5"/>
+      <w:bookmarkEnd w:id="6"/>
     </w:p>
     <w:p>
       <w:pPr>
         <w:pStyle w:val="Heading7"/>
       </w:pPr>
-      <w:bookmarkStart w:id="6" w:name="heading-7"/>
+      <w:bookmarkStart w:id="7" w:name="heading-7"/>
       <w:r>
         <w:t xml:space="preserve"> Heading 7 </w:t>
       </w:r>
-      <w:bookmarkEnd w:id="6"/>
+      <w:bookmarkEnd w:id="7"/>
     </w:p>
     <w:p>
       <w:pPr>
         <w:pStyle w:val="Heading8"/>
       </w:pPr>
-      <w:bookmarkStart w:id="7" w:name="heading-8"/>
+      <w:bookmarkStart w:id="8" w:name="heading-8"/>
       <w:r>
         <w:t xml:space="preserve"> Heading 8 </w:t>
       </w:r>
-      <w:bookmarkEnd w:id="7"/>
+      <w:bookmarkEnd w:id="8"/>
     </w:p>
     <w:p>
       <w:pPr>
         <w:pStyle w:val="Heading9"/>
       </w:pPr>
-      <w:bookmarkStart w:id="8" w:name="heading-9"/>
+      <w:bookmarkStart w:id="9" w:name="heading-9"/>
       <w:r>
         <w:t xml:space="preserve"> Heading 9 </w:t>
       </w:r>
-      <w:bookmarkEnd w:id="8"/>
+      <w:bookmarkEnd w:id="9"/>
     </w:p>
     <w:p>
       <w:pPr>
@@ -271,8 +280,6 @@
       <w:r>
         <w:t xml:space="preserve"> Image Caption </w:t>
       </w:r>
-      <w:bookmarkStart w:id="9" w:name="_GoBack"/>
-      <w:bookmarkEnd w:id="9"/>
     </w:p>
     <w:p>
       <w:pPr>
@@ -661,6 +668,13 @@
     <w:lsdException w:name="Light Shading"/>
     <w:lsdException w:name="Light List"/>
     <w:lsdException w:name="Light Grid"/>
+    <w:lsdException w:name="Medium Shading 1"/>
+    <w:lsdException w:name="Medium Shading 2"/>
+    <w:lsdException w:name="Medium List 1"/>
+    <w:lsdException w:name="Medium List 2"/>
+    <w:lsdException w:name="Medium Grid 1"/>
+    <w:lsdException w:name="Medium Grid 2"/>
+    <w:lsdException w:name="Medium Grid 3"/>
     <w:lsdException w:name="Dark List"/>
     <w:lsdException w:name="Colorful Shading"/>
     <w:lsdException w:name="Colorful List"/>
@@ -1054,7 +1068,6 @@
     <w:uiPriority w:val="1"/>
     <w:semiHidden/>
     <w:unhideWhenUsed/>
-    <w:rsid w:val="006661B5"/>
   </w:style>
   <w:style w:type="table" w:default="1" w:styleId="TableNormal">
     <w:name w:val="Normal Table"/>
@@ -1076,7 +1089,6 @@
     <w:uiPriority w:val="99"/>
     <w:semiHidden/>
     <w:unhideWhenUsed/>
-    <w:rsid w:val="006661B5"/>
   </w:style>
   <w:style w:type="paragraph" w:styleId="BodyText">
     <w:name w:val="Body Text"/>

</xml_diff>